<commit_message>
Update UI Mockup document with revised figure descriptions and numbering
</commit_message>
<xml_diff>
--- a/Documents/UI-Mockup.docx
+++ b/Documents/UI-Mockup.docx
@@ -116,29 +116,7 @@
           <w:sz w:val="24"/>
           <w:szCs w:val="24"/>
         </w:rPr>
-        <w:t xml:space="preserve">, ensuring that access to </w:t>
-      </w:r>
-      <w:proofErr w:type="gramStart"/>
-      <w:r>
-        <w:rPr>
-          <w:b w:val="0"/>
-          <w:bCs w:val="0"/>
-          <w:color w:val="000000" w:themeColor="text1"/>
-          <w:sz w:val="24"/>
-          <w:szCs w:val="24"/>
-        </w:rPr>
-        <w:t>the dashboards</w:t>
-      </w:r>
-      <w:proofErr w:type="gramEnd"/>
-      <w:r>
-        <w:rPr>
-          <w:b w:val="0"/>
-          <w:bCs w:val="0"/>
-          <w:color w:val="000000" w:themeColor="text1"/>
-          <w:sz w:val="24"/>
-          <w:szCs w:val="24"/>
-        </w:rPr>
-        <w:t xml:space="preserve"> is restricted to logged-in users only.</w:t>
+        <w:t>, ensuring that access to the dashboards is restricted to logged-in users only.</w:t>
       </w:r>
     </w:p>
     <w:p>
@@ -461,29 +439,8 @@
           <w:sz w:val="24"/>
           <w:szCs w:val="24"/>
         </w:rPr>
-        <w:t xml:space="preserve"> </w:t>
-      </w:r>
-      <w:proofErr w:type="gramStart"/>
-      <w:r>
-        <w:rPr>
-          <w:b w:val="0"/>
-          <w:bCs w:val="0"/>
-          <w:sz w:val="24"/>
-          <w:szCs w:val="24"/>
-        </w:rPr>
-        <w:t>This</w:t>
-      </w:r>
-      <w:proofErr w:type="gramEnd"/>
-      <w:r>
-        <w:rPr>
-          <w:b w:val="0"/>
-          <w:bCs w:val="0"/>
-          <w:sz w:val="24"/>
-          <w:szCs w:val="24"/>
-        </w:rPr>
-        <w:t xml:space="preserve"> </w:t>
-      </w:r>
-      <w:proofErr w:type="gramStart"/>
+        <w:t xml:space="preserve"> This </w:t>
+      </w:r>
       <w:r>
         <w:rPr>
           <w:b w:val="0"/>
@@ -500,17 +457,7 @@
           <w:sz w:val="24"/>
           <w:szCs w:val="24"/>
         </w:rPr>
-        <w:t xml:space="preserve"> provides</w:t>
-      </w:r>
-      <w:proofErr w:type="gramEnd"/>
-      <w:r>
-        <w:rPr>
-          <w:b w:val="0"/>
-          <w:bCs w:val="0"/>
-          <w:sz w:val="24"/>
-          <w:szCs w:val="24"/>
-        </w:rPr>
-        <w:t xml:space="preserve"> an overview of package statuses for the current month, along with interactive data visualizations:</w:t>
+        <w:t xml:space="preserve"> provides an overview of package statuses for the current month, along with interactive data visualizations:</w:t>
       </w:r>
     </w:p>
     <w:p>
@@ -640,9 +587,9 @@
           <w:noProof/>
         </w:rPr>
         <w:drawing>
-          <wp:inline distT="0" distB="0" distL="0" distR="0" wp14:anchorId="5C390708" wp14:editId="12CF92F4">
-            <wp:extent cx="6062341" cy="2751589"/>
-            <wp:effectExtent l="0" t="0" r="0" b="0"/>
+          <wp:inline distT="0" distB="0" distL="0" distR="0" wp14:anchorId="5C390708" wp14:editId="129EBC87">
+            <wp:extent cx="5829004" cy="2763752"/>
+            <wp:effectExtent l="0" t="0" r="635" b="0"/>
             <wp:docPr id="514822081" name="Picture 1"/>
             <wp:cNvGraphicFramePr>
               <a:graphicFrameLocks xmlns:a="http://schemas.openxmlformats.org/drawingml/2006/main" noChangeAspect="1"/>
@@ -669,7 +616,7 @@
                   <pic:spPr>
                     <a:xfrm>
                       <a:off x="0" y="0"/>
-                      <a:ext cx="6089139" cy="2763752"/>
+                      <a:ext cx="5829004" cy="2763752"/>
                     </a:xfrm>
                     <a:prstGeom prst="rect">
                       <a:avLst/>
@@ -844,7 +791,6 @@
         </w:rPr>
         <w:t xml:space="preserve">isplays key metrics, </w:t>
       </w:r>
-      <w:proofErr w:type="gramStart"/>
       <w:r>
         <w:rPr>
           <w:b w:val="0"/>
@@ -857,15 +803,7 @@
           <w:b w:val="0"/>
           <w:bCs w:val="0"/>
         </w:rPr>
-        <w:t xml:space="preserve"> total</w:t>
-      </w:r>
-      <w:proofErr w:type="gramEnd"/>
-      <w:r>
-        <w:rPr>
-          <w:b w:val="0"/>
-          <w:bCs w:val="0"/>
-        </w:rPr>
-        <w:t xml:space="preserve"> users, total packages, active users, and delayed packages, with percentage-based trend indicators.</w:t>
+        <w:t xml:space="preserve"> total users, total packages, active users, and delayed packages, with percentage-based trend indicators.</w:t>
       </w:r>
     </w:p>
     <w:p>
@@ -1024,9 +962,9 @@
           <w:noProof/>
         </w:rPr>
         <w:drawing>
-          <wp:inline distT="0" distB="0" distL="0" distR="0" wp14:anchorId="40455456" wp14:editId="3EC13BD6">
-            <wp:extent cx="5943600" cy="2669540"/>
-            <wp:effectExtent l="0" t="0" r="0" b="0"/>
+          <wp:inline distT="0" distB="0" distL="0" distR="0" wp14:anchorId="40455456" wp14:editId="336A5DD6">
+            <wp:extent cx="5636708" cy="2669540"/>
+            <wp:effectExtent l="0" t="0" r="2540" b="0"/>
             <wp:docPr id="1357578390" name="Picture 1"/>
             <wp:cNvGraphicFramePr>
               <a:graphicFrameLocks xmlns:a="http://schemas.openxmlformats.org/drawingml/2006/main" noChangeAspect="1"/>
@@ -1035,11 +973,17 @@
               <a:graphicData uri="http://schemas.openxmlformats.org/drawingml/2006/picture">
                 <pic:pic xmlns:pic="http://schemas.openxmlformats.org/drawingml/2006/picture">
                   <pic:nvPicPr>
-                    <pic:cNvPr id="1357578390" name=""/>
+                    <pic:cNvPr id="1357578390" name="Picture 1"/>
                     <pic:cNvPicPr/>
                   </pic:nvPicPr>
                   <pic:blipFill>
-                    <a:blip r:embed="rId10"/>
+                    <a:blip r:embed="rId10" cstate="print">
+                      <a:extLst>
+                        <a:ext uri="{28A0092B-C50C-407E-A947-70E740481C1C}">
+                          <a14:useLocalDpi xmlns:a14="http://schemas.microsoft.com/office/drawing/2010/main" val="0"/>
+                        </a:ext>
+                      </a:extLst>
+                    </a:blip>
                     <a:stretch>
                       <a:fillRect/>
                     </a:stretch>
@@ -1047,7 +991,7 @@
                   <pic:spPr>
                     <a:xfrm>
                       <a:off x="0" y="0"/>
-                      <a:ext cx="5943600" cy="2669540"/>
+                      <a:ext cx="5636708" cy="2669540"/>
                     </a:xfrm>
                     <a:prstGeom prst="rect">
                       <a:avLst/>
@@ -1090,8 +1034,8 @@
           <w:noProof/>
         </w:rPr>
         <w:drawing>
-          <wp:inline distT="0" distB="0" distL="0" distR="0" wp14:anchorId="16215D5B" wp14:editId="19073305">
-            <wp:extent cx="5943600" cy="2707005"/>
+          <wp:inline distT="0" distB="0" distL="0" distR="0" wp14:anchorId="16215D5B" wp14:editId="44CACEBF">
+            <wp:extent cx="5721974" cy="2707005"/>
             <wp:effectExtent l="0" t="0" r="0" b="0"/>
             <wp:docPr id="1813902032" name="Picture 1"/>
             <wp:cNvGraphicFramePr>
@@ -1101,11 +1045,17 @@
               <a:graphicData uri="http://schemas.openxmlformats.org/drawingml/2006/picture">
                 <pic:pic xmlns:pic="http://schemas.openxmlformats.org/drawingml/2006/picture">
                   <pic:nvPicPr>
-                    <pic:cNvPr id="1813902032" name=""/>
+                    <pic:cNvPr id="1813902032" name="Picture 1"/>
                     <pic:cNvPicPr/>
                   </pic:nvPicPr>
                   <pic:blipFill>
-                    <a:blip r:embed="rId11"/>
+                    <a:blip r:embed="rId11" cstate="print">
+                      <a:extLst>
+                        <a:ext uri="{28A0092B-C50C-407E-A947-70E740481C1C}">
+                          <a14:useLocalDpi xmlns:a14="http://schemas.microsoft.com/office/drawing/2010/main" val="0"/>
+                        </a:ext>
+                      </a:extLst>
+                    </a:blip>
                     <a:stretch>
                       <a:fillRect/>
                     </a:stretch>
@@ -1113,7 +1063,7 @@
                   <pic:spPr>
                     <a:xfrm>
                       <a:off x="0" y="0"/>
-                      <a:ext cx="5943600" cy="2707005"/>
+                      <a:ext cx="5721974" cy="2707005"/>
                     </a:xfrm>
                     <a:prstGeom prst="rect">
                       <a:avLst/>
@@ -1142,7 +1092,21 @@
           <w:b w:val="0"/>
           <w:bCs w:val="0"/>
         </w:rPr>
-        <w:t>Admin panel User Management &amp; Activity Logs</w:t>
+        <w:t xml:space="preserve">Admin panel User Management &amp; </w:t>
+      </w:r>
+      <w:r>
+        <w:rPr>
+          <w:b w:val="0"/>
+          <w:bCs w:val="0"/>
+        </w:rPr>
+        <w:t xml:space="preserve">Recent Users </w:t>
+      </w:r>
+      <w:r>
+        <w:rPr>
+          <w:b w:val="0"/>
+          <w:bCs w:val="0"/>
+        </w:rPr>
+        <w:t>Activity Log</w:t>
       </w:r>
     </w:p>
     <w:p>
@@ -1150,18 +1114,211 @@
         <w:tabs>
           <w:tab w:val="left" w:pos="5552"/>
         </w:tabs>
-        <w:spacing w:after="240"/>
-        <w:rPr>
-          <w:b w:val="0"/>
-          <w:bCs w:val="0"/>
-        </w:rPr>
-      </w:pPr>
-      <w:r>
+        <w:spacing w:after="100" w:afterAutospacing="1"/>
+        <w:rPr>
+          <w:b w:val="0"/>
+          <w:bCs w:val="0"/>
+          <w:sz w:val="24"/>
+          <w:szCs w:val="24"/>
+        </w:rPr>
+      </w:pPr>
+      <w:r>
+        <w:rPr>
+          <w:sz w:val="24"/>
+          <w:szCs w:val="24"/>
+        </w:rPr>
         <w:lastRenderedPageBreak/>
         <w:t xml:space="preserve">Figure </w:t>
       </w:r>
       <w:r>
+        <w:rPr>
+          <w:sz w:val="24"/>
+          <w:szCs w:val="24"/>
+        </w:rPr>
         <w:t>6</w:t>
+      </w:r>
+      <w:r>
+        <w:rPr>
+          <w:b w:val="0"/>
+          <w:bCs w:val="0"/>
+          <w:sz w:val="24"/>
+          <w:szCs w:val="24"/>
+        </w:rPr>
+        <w:t xml:space="preserve"> shows a dashboard widget </w:t>
+      </w:r>
+      <w:r>
+        <w:rPr>
+          <w:b w:val="0"/>
+          <w:bCs w:val="0"/>
+          <w:sz w:val="24"/>
+          <w:szCs w:val="24"/>
+        </w:rPr>
+        <w:t xml:space="preserve">that </w:t>
+      </w:r>
+      <w:r>
+        <w:rPr>
+          <w:b w:val="0"/>
+          <w:bCs w:val="0"/>
+          <w:sz w:val="24"/>
+          <w:szCs w:val="24"/>
+        </w:rPr>
+        <w:t xml:space="preserve">adds a motivational touch to the dashboard by displaying daily quotes. It dynamically pulls content from two sources: the </w:t>
+      </w:r>
+      <w:r>
+        <w:rPr>
+          <w:sz w:val="24"/>
+          <w:szCs w:val="24"/>
+        </w:rPr>
+        <w:t>Quotable API</w:t>
+      </w:r>
+      <w:r>
+        <w:rPr>
+          <w:b w:val="0"/>
+          <w:bCs w:val="0"/>
+          <w:sz w:val="24"/>
+          <w:szCs w:val="24"/>
+        </w:rPr>
+        <w:t xml:space="preserve"> (a public quote service) and a </w:t>
+      </w:r>
+      <w:r>
+        <w:rPr>
+          <w:sz w:val="24"/>
+          <w:szCs w:val="24"/>
+        </w:rPr>
+        <w:t>custom-built API</w:t>
+      </w:r>
+      <w:r>
+        <w:rPr>
+          <w:b w:val="0"/>
+          <w:bCs w:val="0"/>
+          <w:sz w:val="24"/>
+          <w:szCs w:val="24"/>
+        </w:rPr>
+        <w:t xml:space="preserve"> at </w:t>
+      </w:r>
+      <w:r>
+        <w:rPr>
+          <w:sz w:val="24"/>
+          <w:szCs w:val="24"/>
+        </w:rPr>
+        <w:t>/PackTrack/backend/api/random/quotes.json</w:t>
+      </w:r>
+      <w:r>
+        <w:rPr>
+          <w:b w:val="0"/>
+          <w:bCs w:val="0"/>
+          <w:sz w:val="24"/>
+          <w:szCs w:val="24"/>
+        </w:rPr>
+        <w:t>, which includes personalized quotes crafted to match the theme of the PackTrack platform. These custom quotes often reference productivity, smart delivery practices, or user encouragement. The widget allows users to refresh the quote manually, enable automatic updates, or hide it based on their preferences.</w:t>
+      </w:r>
+    </w:p>
+    <w:p>
+      <w:pPr>
+        <w:tabs>
+          <w:tab w:val="left" w:pos="5552"/>
+        </w:tabs>
+        <w:spacing w:after="100" w:afterAutospacing="1"/>
+        <w:jc w:val="center"/>
+        <w:rPr>
+          <w:b w:val="0"/>
+          <w:bCs w:val="0"/>
+        </w:rPr>
+      </w:pPr>
+      <w:r>
+        <w:rPr>
+          <w:b w:val="0"/>
+          <w:bCs w:val="0"/>
+        </w:rPr>
+        <w:drawing>
+          <wp:inline distT="0" distB="0" distL="0" distR="0" wp14:anchorId="4A122F76" wp14:editId="17917F49">
+            <wp:extent cx="5943600" cy="2806700"/>
+            <wp:effectExtent l="0" t="0" r="0" b="0"/>
+            <wp:docPr id="235028949" name="Picture 1" descr="A screenshot of a computer&#10;&#10;AI-generated content may be incorrect."/>
+            <wp:cNvGraphicFramePr>
+              <a:graphicFrameLocks xmlns:a="http://schemas.openxmlformats.org/drawingml/2006/main" noChangeAspect="1"/>
+            </wp:cNvGraphicFramePr>
+            <a:graphic xmlns:a="http://schemas.openxmlformats.org/drawingml/2006/main">
+              <a:graphicData uri="http://schemas.openxmlformats.org/drawingml/2006/picture">
+                <pic:pic xmlns:pic="http://schemas.openxmlformats.org/drawingml/2006/picture">
+                  <pic:nvPicPr>
+                    <pic:cNvPr id="235028949" name="Picture 1" descr="A screenshot of a computer&#10;&#10;AI-generated content may be incorrect."/>
+                    <pic:cNvPicPr/>
+                  </pic:nvPicPr>
+                  <pic:blipFill>
+                    <a:blip r:embed="rId12"/>
+                    <a:stretch>
+                      <a:fillRect/>
+                    </a:stretch>
+                  </pic:blipFill>
+                  <pic:spPr>
+                    <a:xfrm>
+                      <a:off x="0" y="0"/>
+                      <a:ext cx="5943600" cy="2806700"/>
+                    </a:xfrm>
+                    <a:prstGeom prst="rect">
+                      <a:avLst/>
+                    </a:prstGeom>
+                  </pic:spPr>
+                </pic:pic>
+              </a:graphicData>
+            </a:graphic>
+          </wp:inline>
+        </w:drawing>
+      </w:r>
+    </w:p>
+    <w:p>
+      <w:pPr>
+        <w:tabs>
+          <w:tab w:val="left" w:pos="5552"/>
+        </w:tabs>
+        <w:spacing w:after="240"/>
+        <w:jc w:val="center"/>
+      </w:pPr>
+      <w:r>
+        <w:t xml:space="preserve">Figure 6 </w:t>
+      </w:r>
+      <w:r>
+        <w:rPr>
+          <w:b w:val="0"/>
+          <w:bCs w:val="0"/>
+        </w:rPr>
+        <w:t>Daily Quote Widget</w:t>
+      </w:r>
+    </w:p>
+    <w:p>
+      <w:pPr>
+        <w:tabs>
+          <w:tab w:val="left" w:pos="5552"/>
+        </w:tabs>
+        <w:spacing w:after="240"/>
+      </w:pPr>
+    </w:p>
+    <w:p>
+      <w:pPr>
+        <w:spacing w:after="200" w:line="276" w:lineRule="auto"/>
+      </w:pPr>
+      <w:r>
+        <w:br w:type="page"/>
+      </w:r>
+    </w:p>
+    <w:p>
+      <w:pPr>
+        <w:tabs>
+          <w:tab w:val="left" w:pos="5552"/>
+        </w:tabs>
+        <w:spacing w:after="240"/>
+        <w:rPr>
+          <w:b w:val="0"/>
+          <w:bCs w:val="0"/>
+        </w:rPr>
+      </w:pPr>
+      <w:r>
+        <w:lastRenderedPageBreak/>
+        <w:t xml:space="preserve">Figure </w:t>
+      </w:r>
+      <w:r>
+        <w:t>7</w:t>
       </w:r>
       <w:r>
         <w:rPr>
@@ -1241,7 +1398,6 @@
         </w:rPr>
         <w:t xml:space="preserve">: </w:t>
       </w:r>
-      <w:proofErr w:type="gramStart"/>
       <w:r>
         <w:rPr>
           <w:b w:val="0"/>
@@ -1254,15 +1410,7 @@
           <w:b w:val="0"/>
           <w:bCs w:val="0"/>
         </w:rPr>
-        <w:t xml:space="preserve"> error</w:t>
-      </w:r>
-      <w:proofErr w:type="gramEnd"/>
-      <w:r>
-        <w:rPr>
-          <w:b w:val="0"/>
-          <w:bCs w:val="0"/>
-        </w:rPr>
-        <w:t xml:space="preserve"> message and provides quick navigation to login or dashboard.</w:t>
+        <w:t xml:space="preserve"> error message and provides quick navigation to login or dashboard.</w:t>
       </w:r>
     </w:p>
     <w:p>
@@ -1298,7 +1446,7 @@
                     <pic:cNvPicPr/>
                   </pic:nvPicPr>
                   <pic:blipFill>
-                    <a:blip r:embed="rId12"/>
+                    <a:blip r:embed="rId13"/>
                     <a:stretch>
                       <a:fillRect/>
                     </a:stretch>
@@ -1335,7 +1483,7 @@
         <w:t xml:space="preserve">Figure </w:t>
       </w:r>
       <w:r>
-        <w:t>6</w:t>
+        <w:t>7</w:t>
       </w:r>
       <w:r>
         <w:t xml:space="preserve"> </w:t>
@@ -1360,21 +1508,7 @@
           <w:b w:val="0"/>
           <w:bCs w:val="0"/>
         </w:rPr>
-        <w:t>(</w:t>
-      </w:r>
-      <w:r>
-        <w:rPr>
-          <w:b w:val="0"/>
-          <w:bCs w:val="0"/>
-        </w:rPr>
-        <w:t>403</w:t>
-      </w:r>
-      <w:r>
-        <w:rPr>
-          <w:b w:val="0"/>
-          <w:bCs w:val="0"/>
-        </w:rPr>
-        <w:t>)</w:t>
+        <w:t>(403)</w:t>
       </w:r>
     </w:p>
     <w:bookmarkEnd w:id="1"/>
@@ -1539,7 +1673,7 @@
                     <pic:cNvPicPr/>
                   </pic:nvPicPr>
                   <pic:blipFill>
-                    <a:blip r:embed="rId13"/>
+                    <a:blip r:embed="rId14"/>
                     <a:stretch>
                       <a:fillRect/>
                     </a:stretch>
@@ -1576,7 +1710,7 @@
         <w:t xml:space="preserve">Figure </w:t>
       </w:r>
       <w:r>
-        <w:t>7</w:t>
+        <w:t>8</w:t>
       </w:r>
       <w:r>
         <w:t xml:space="preserve"> </w:t>
@@ -1635,7 +1769,10 @@
         <w:t xml:space="preserve">Figure </w:t>
       </w:r>
       <w:r>
-        <w:t xml:space="preserve">8 </w:t>
+        <w:t>9</w:t>
+      </w:r>
+      <w:r>
+        <w:t xml:space="preserve"> </w:t>
       </w:r>
       <w:r>
         <w:rPr>
@@ -1663,9 +1800,9 @@
           <w:noProof/>
         </w:rPr>
         <w:drawing>
-          <wp:inline distT="0" distB="0" distL="0" distR="0" wp14:anchorId="6ED334D9" wp14:editId="379F6D3B">
-            <wp:extent cx="5943600" cy="2743835"/>
-            <wp:effectExtent l="0" t="0" r="0" b="0"/>
+          <wp:inline distT="0" distB="0" distL="0" distR="0" wp14:anchorId="6ED334D9" wp14:editId="28EDC5D2">
+            <wp:extent cx="5806429" cy="2743835"/>
+            <wp:effectExtent l="0" t="0" r="4445" b="0"/>
             <wp:docPr id="891028261" name="Picture 1"/>
             <wp:cNvGraphicFramePr>
               <a:graphicFrameLocks xmlns:a="http://schemas.openxmlformats.org/drawingml/2006/main" noChangeAspect="1"/>
@@ -1674,11 +1811,17 @@
               <a:graphicData uri="http://schemas.openxmlformats.org/drawingml/2006/picture">
                 <pic:pic xmlns:pic="http://schemas.openxmlformats.org/drawingml/2006/picture">
                   <pic:nvPicPr>
-                    <pic:cNvPr id="891028261" name=""/>
+                    <pic:cNvPr id="891028261" name="Picture 1"/>
                     <pic:cNvPicPr/>
                   </pic:nvPicPr>
                   <pic:blipFill>
-                    <a:blip r:embed="rId14"/>
+                    <a:blip r:embed="rId15" cstate="print">
+                      <a:extLst>
+                        <a:ext uri="{28A0092B-C50C-407E-A947-70E740481C1C}">
+                          <a14:useLocalDpi xmlns:a14="http://schemas.microsoft.com/office/drawing/2010/main" val="0"/>
+                        </a:ext>
+                      </a:extLst>
+                    </a:blip>
                     <a:stretch>
                       <a:fillRect/>
                     </a:stretch>
@@ -1686,7 +1829,7 @@
                   <pic:spPr>
                     <a:xfrm>
                       <a:off x="0" y="0"/>
-                      <a:ext cx="5943600" cy="2743835"/>
+                      <a:ext cx="5806429" cy="2743835"/>
                     </a:xfrm>
                     <a:prstGeom prst="rect">
                       <a:avLst/>
@@ -1712,7 +1855,13 @@
         </w:rPr>
       </w:pPr>
       <w:r>
-        <w:t xml:space="preserve">Figure 8 </w:t>
+        <w:t xml:space="preserve">Figure </w:t>
+      </w:r>
+      <w:r>
+        <w:t>9</w:t>
+      </w:r>
+      <w:r>
+        <w:t xml:space="preserve"> </w:t>
       </w:r>
       <w:r>
         <w:rPr>
@@ -1725,7 +1874,7 @@
       <w:bookmarkEnd w:id="2"/>
     </w:p>
     <w:sectPr>
-      <w:headerReference w:type="default" r:id="rId15"/>
+      <w:headerReference w:type="default" r:id="rId16"/>
       <w:pgSz w:w="12240" w:h="15840" w:code="1"/>
       <w:pgMar w:top="1080" w:right="1440" w:bottom="1080" w:left="1440" w:header="720" w:footer="720" w:gutter="0"/>
       <w:pgNumType w:start="0"/>

</xml_diff>